<commit_message>
Arduino 3.7.2: Fixes to the Tabata timer
The previous version of software would lock up if the Tabata timer was not set up correctly.

This version also sends JSON strings to the PC {"TABATA":0/1} and {"RAPID":0/1} to indicate a Tabata or rapid fire cyc;e
</commit_message>
<xml_diff>
--- a/Documentation/Tabata Training.docx
+++ b/Documentation/Tabata Training.docx
@@ -205,7 +205,7 @@
         <w:t>Firmware V3.</w:t>
       </w:r>
       <w:r>
-        <w:t>05</w:t>
+        <w:t>7.2</w:t>
       </w:r>
       <w:r>
         <w:t xml:space="preserve"> or higher</w:t>
@@ -241,7 +241,21 @@
       </w:r>
       <w:proofErr w:type="spellEnd"/>
       <w:r>
-        <w:t xml:space="preserve"> firmware can be configured to control the illumination LED to light the target for a variable period of time. This trains you to acquire the target and take the shot in a short period of time, or the shot doesn’t count.</w:t>
+        <w:t xml:space="preserve"> firmware</w:t>
+      </w:r>
+      <w:r>
+        <w:t xml:space="preserve"> supports Tabata training and </w:t>
+      </w:r>
+      <w:proofErr w:type="gramStart"/>
+      <w:r>
+        <w:t>Rapid Fire</w:t>
+      </w:r>
+      <w:proofErr w:type="gramEnd"/>
+      <w:r>
+        <w:t xml:space="preserve"> events.  The two are fundamentally the same, but the Tabata training controls the LEDs, while Rapid fire controls a solenoid.  </w:t>
+      </w:r>
+      <w:r>
+        <w:t>This trains you to acquire the target and take the shot in a short period of time, or the shot doesn’t count.</w:t>
       </w:r>
     </w:p>
     <w:p>
@@ -257,6 +271,7 @@
         <w:t xml:space="preserve"> event</w:t>
       </w:r>
     </w:p>
+    <w:p/>
     <w:p/>
     <w:p>
       <w:pPr>
@@ -336,6 +351,74 @@
         <w:t xml:space="preserve"> Never ends</w:t>
       </w:r>
     </w:p>
+    <w:p>
+      <w:r>
+        <w:t>RAPID</w:t>
+      </w:r>
+      <w:r>
+        <w:t>_ON</w:t>
+      </w:r>
+      <w:r>
+        <w:tab/>
+      </w:r>
+      <w:r>
+        <w:tab/>
+        <w:t>How many 1/10’th seconds the LEDs will be turned ON (ex 55 = 5.5 seconds)</w:t>
+      </w:r>
+    </w:p>
+    <w:p>
+      <w:r>
+        <w:t>RAPID</w:t>
+      </w:r>
+      <w:r>
+        <w:t xml:space="preserve">_REST </w:t>
+      </w:r>
+      <w:r>
+        <w:tab/>
+      </w:r>
+      <w:r>
+        <w:tab/>
+        <w:t>How long the target will be dark between shots</w:t>
+      </w:r>
+    </w:p>
+    <w:p>
+      <w:r>
+        <w:t>RAPID</w:t>
+      </w:r>
+      <w:r>
+        <w:t>_CYCLES</w:t>
+      </w:r>
+      <w:r>
+        <w:tab/>
+      </w:r>
+      <w:r>
+        <w:tab/>
+        <w:t xml:space="preserve">How many shots in a training session. </w:t>
+      </w:r>
+      <w:r>
+        <w:t>RAPID</w:t>
+      </w:r>
+      <w:r>
+        <w:t xml:space="preserve">_CYCLES = 0 </w:t>
+      </w:r>
+      <w:r>
+        <w:sym w:font="Wingdings" w:char="F0E8"/>
+      </w:r>
+      <w:r>
+        <w:t xml:space="preserve"> Never ends</w:t>
+      </w:r>
+    </w:p>
+    <w:p>
+      <w:r>
+        <w:lastRenderedPageBreak/>
+        <w:t>RAPID_TYPE                          Type of solenoid control.</w:t>
+      </w:r>
+    </w:p>
+    <w:p>
+      <w:r>
+        <w:t>MFS                                        Multifunction switch, set to 6XX to enable the Tabata cycles</w:t>
+      </w:r>
+    </w:p>
     <w:p/>
     <w:p/>
     <w:p/>
@@ -356,13 +439,20 @@
           <w:sz w:val="32"/>
           <w:szCs w:val="32"/>
         </w:rPr>
-        <w:lastRenderedPageBreak/>
         <w:t>USE</w:t>
       </w:r>
     </w:p>
     <w:p>
       <w:r>
-        <w:t>The target will cycle between ON and OFF during the training.  A two second warning is given to start a shot.</w:t>
+        <w:t>On power up, the Tabata or Rapid cycles are turned off.  To begin a session press both MFS switches to toggle the cycle on or off.</w:t>
+      </w:r>
+    </w:p>
+    <w:p>
+      <w:r>
+        <w:t>When enabled, t</w:t>
+      </w:r>
+      <w:r>
+        <w:t>he target will cycle between ON and OFF during the training.  A two second warning is given to start a shot.</w:t>
       </w:r>
     </w:p>
     <w:p>
@@ -418,12 +508,16 @@
     </w:p>
     <w:p>
       <w:r>
-        <w:t>The cycles are started from scratch every time the PC connects to the target.  Disconnecting and connecting will set all of the counters back to the beginning.</w:t>
-      </w:r>
-    </w:p>
-    <w:p>
-      <w:r>
-        <w:t>Pressing any one of the multifunction switches will reset the Tabata cycles back to the beginning</w:t>
+        <w:t>The cycles are started from scratch every time the PC connects to the target.</w:t>
+      </w:r>
+      <w:r>
+        <w:t xml:space="preserve"> To start a session, press both of the MFS switches.</w:t>
+      </w:r>
+      <w:r>
+        <w:t xml:space="preserve">  Disconnecting and connecting will </w:t>
+      </w:r>
+      <w:r>
+        <w:t>disable the feature</w:t>
       </w:r>
     </w:p>
     <w:p>
@@ -551,8 +645,6 @@
             <w:pPr>
               <w:jc w:val="center"/>
             </w:pPr>
-            <w:bookmarkStart w:id="0" w:name="_GoBack"/>
-            <w:bookmarkEnd w:id="0"/>
             <w:r>
               <w:t>RDY</w:t>
             </w:r>
@@ -685,7 +777,9 @@
           <w:tcPr>
             <w:tcW w:w="1335" w:type="dxa"/>
           </w:tcPr>
-          <w:p/>
+          <w:p>
+            <w:bookmarkStart w:id="0" w:name="_GoBack" w:colFirst="3" w:colLast="3"/>
+          </w:p>
         </w:tc>
         <w:tc>
           <w:tcPr>
@@ -726,12 +820,8 @@
           <w:p/>
         </w:tc>
       </w:tr>
+      <w:bookmarkEnd w:id="0"/>
     </w:tbl>
-    <w:p>
-      <w:r>
-        <w:t xml:space="preserve"> </w:t>
-      </w:r>
-    </w:p>
     <w:p/>
     <w:sectPr>
       <w:pgSz w:w="12240" w:h="15840"/>

</xml_diff>

<commit_message>
Documention Tabata / Rapid Fire
Updating the Rapid Fire Documentation
</commit_message>
<xml_diff>
--- a/Documentation/Tabata Training.docx
+++ b/Documentation/Tabata Training.docx
@@ -1,6 +1,6 @@
 
 <file path=word/document.xml><?xml version="1.0" encoding="utf-8"?>
-<w:document xmlns:wpc="http://schemas.microsoft.com/office/word/2010/wordprocessingCanvas" xmlns:cx="http://schemas.microsoft.com/office/drawing/2014/chartex" xmlns:cx1="http://schemas.microsoft.com/office/drawing/2015/9/8/chartex" xmlns:cx2="http://schemas.microsoft.com/office/drawing/2015/10/21/chartex" xmlns:cx3="http://schemas.microsoft.com/office/drawing/2016/5/9/chartex" xmlns:cx4="http://schemas.microsoft.com/office/drawing/2016/5/10/chartex" xmlns:cx5="http://schemas.microsoft.com/office/drawing/2016/5/11/chartex" xmlns:cx6="http://schemas.microsoft.com/office/drawing/2016/5/12/chartex" xmlns:cx7="http://schemas.microsoft.com/office/drawing/2016/5/13/chartex" xmlns:cx8="http://schemas.microsoft.com/office/drawing/2016/5/14/chartex" xmlns:mc="http://schemas.openxmlformats.org/markup-compatibility/2006" xmlns:aink="http://schemas.microsoft.com/office/drawing/2016/ink" xmlns:am3d="http://schemas.microsoft.com/office/drawing/2017/model3d" xmlns:o="urn:schemas-microsoft-com:office:office" xmlns:r="http://schemas.openxmlformats.org/officeDocument/2006/relationships" xmlns:m="http://schemas.openxmlformats.org/officeDocument/2006/math" xmlns:v="urn:schemas-microsoft-com:vml" xmlns:wp14="http://schemas.microsoft.com/office/word/2010/wordprocessingDrawing" xmlns:wp="http://schemas.openxmlformats.org/drawingml/2006/wordprocessingDrawing" xmlns:w10="urn:schemas-microsoft-com:office:word" xmlns:w="http://schemas.openxmlformats.org/wordprocessingml/2006/main" xmlns:w14="http://schemas.microsoft.com/office/word/2010/wordml" xmlns:w15="http://schemas.microsoft.com/office/word/2012/wordml" xmlns:w16cex="http://schemas.microsoft.com/office/word/2018/wordml/cex" xmlns:w16cid="http://schemas.microsoft.com/office/word/2016/wordml/cid" xmlns:w16="http://schemas.microsoft.com/office/word/2018/wordml" xmlns:w16se="http://schemas.microsoft.com/office/word/2015/wordml/symex" xmlns:wpg="http://schemas.microsoft.com/office/word/2010/wordprocessingGroup" xmlns:wpi="http://schemas.microsoft.com/office/word/2010/wordprocessingInk" xmlns:wne="http://schemas.microsoft.com/office/word/2006/wordml" xmlns:wps="http://schemas.microsoft.com/office/word/2010/wordprocessingShape" mc:Ignorable="w14 w15 w16se w16cid w16 w16cex wp14">
+<w:document xmlns:wpc="http://schemas.microsoft.com/office/word/2010/wordprocessingCanvas" xmlns:cx="http://schemas.microsoft.com/office/drawing/2014/chartex" xmlns:cx1="http://schemas.microsoft.com/office/drawing/2015/9/8/chartex" xmlns:cx2="http://schemas.microsoft.com/office/drawing/2015/10/21/chartex" xmlns:cx3="http://schemas.microsoft.com/office/drawing/2016/5/9/chartex" xmlns:cx4="http://schemas.microsoft.com/office/drawing/2016/5/10/chartex" xmlns:cx5="http://schemas.microsoft.com/office/drawing/2016/5/11/chartex" xmlns:cx6="http://schemas.microsoft.com/office/drawing/2016/5/12/chartex" xmlns:cx7="http://schemas.microsoft.com/office/drawing/2016/5/13/chartex" xmlns:cx8="http://schemas.microsoft.com/office/drawing/2016/5/14/chartex" xmlns:mc="http://schemas.openxmlformats.org/markup-compatibility/2006" xmlns:aink="http://schemas.microsoft.com/office/drawing/2016/ink" xmlns:am3d="http://schemas.microsoft.com/office/drawing/2017/model3d" xmlns:o="urn:schemas-microsoft-com:office:office" xmlns:oel="http://schemas.microsoft.com/office/2019/extlst" xmlns:r="http://schemas.openxmlformats.org/officeDocument/2006/relationships" xmlns:m="http://schemas.openxmlformats.org/officeDocument/2006/math" xmlns:v="urn:schemas-microsoft-com:vml" xmlns:wp14="http://schemas.microsoft.com/office/word/2010/wordprocessingDrawing" xmlns:wp="http://schemas.openxmlformats.org/drawingml/2006/wordprocessingDrawing" xmlns:w10="urn:schemas-microsoft-com:office:word" xmlns:w="http://schemas.openxmlformats.org/wordprocessingml/2006/main" xmlns:w14="http://schemas.microsoft.com/office/word/2010/wordml" xmlns:w15="http://schemas.microsoft.com/office/word/2012/wordml" xmlns:w16cex="http://schemas.microsoft.com/office/word/2018/wordml/cex" xmlns:w16cid="http://schemas.microsoft.com/office/word/2016/wordml/cid" xmlns:w16="http://schemas.microsoft.com/office/word/2018/wordml" xmlns:w16sdtdh="http://schemas.microsoft.com/office/word/2020/wordml/sdtdatahash" xmlns:w16se="http://schemas.microsoft.com/office/word/2015/wordml/symex" xmlns:wpg="http://schemas.microsoft.com/office/word/2010/wordprocessingGroup" xmlns:wpi="http://schemas.microsoft.com/office/word/2010/wordprocessingInk" xmlns:wne="http://schemas.microsoft.com/office/word/2006/wordml" xmlns:wps="http://schemas.microsoft.com/office/word/2010/wordprocessingShape" mc:Ignorable="w14 w15 w16se w16cid w16 w16cex w16sdtdh wp14">
   <w:body>
     <w:p>
       <w:pPr>
@@ -83,7 +83,7 @@
                 <v:stroke joinstyle="miter"/>
                 <v:path gradientshapeok="t" o:connecttype="rect"/>
               </v:shapetype>
-              <v:shape id="Text Box 1" o:spid="_x0000_s1026" type="#_x0000_t202" style="position:absolute;margin-left:.55pt;margin-top:49.5pt;width:471.95pt;height:5.25pt;z-index:251659264;visibility:visible;mso-wrap-style:square;mso-wrap-distance-left:9pt;mso-wrap-distance-top:0;mso-wrap-distance-right:9pt;mso-wrap-distance-bottom:0;mso-position-horizontal:absolute;mso-position-horizontal-relative:text;mso-position-vertical:absolute;mso-position-vertical-relative:text;v-text-anchor:top" o:gfxdata="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" fillcolor="white [3201]" strokeweight=".5pt">
+              <v:shape id="Text Box 1" o:spid="_x0000_s1026" type="#_x0000_t202" style="position:absolute;margin-left:.55pt;margin-top:49.5pt;width:471.95pt;height:5.25pt;z-index:251659264;visibility:visible;mso-wrap-style:square;mso-wrap-distance-left:9pt;mso-wrap-distance-top:0;mso-wrap-distance-right:9pt;mso-wrap-distance-bottom:0;mso-position-horizontal:absolute;mso-position-horizontal-relative:text;mso-position-vertical:absolute;mso-position-vertical-relative:text;v-text-anchor:top" o:gfxdata="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" fillcolor="white [3201]" strokeweight=".5pt">
                 <v:textbox>
                   <w:txbxContent>
                     <w:p/>
@@ -688,6 +688,179 @@
     </w:p>
     <w:p>
       <w:r>
+        <w:t xml:space="preserve">Rapid fire is supported from the PC Client Program. </w:t>
+      </w:r>
+    </w:p>
+    <w:p>
+      <w:pPr>
+        <w:pStyle w:val="ListParagraph"/>
+        <w:numPr>
+          <w:ilvl w:val="0"/>
+          <w:numId w:val="8"/>
+        </w:numPr>
+      </w:pPr>
+      <w:r>
+        <w:t xml:space="preserve">From the settings menu, create a </w:t>
+      </w:r>
+      <w:proofErr w:type="gramStart"/>
+      <w:r>
+        <w:t>rapid fire</w:t>
+      </w:r>
+      <w:proofErr w:type="gramEnd"/>
+      <w:r>
+        <w:t xml:space="preserve"> event</w:t>
+      </w:r>
+    </w:p>
+    <w:p>
+      <w:r>
+        <w:drawing>
+          <wp:inline distT="0" distB="0" distL="0" distR="0" wp14:anchorId="54C8CA3B" wp14:editId="40B0FDE3">
+            <wp:extent cx="3937988" cy="6210300"/>
+            <wp:effectExtent l="0" t="0" r="0" b="0"/>
+            <wp:docPr id="954013859" name="Picture 1"/>
+            <wp:cNvGraphicFramePr>
+              <a:graphicFrameLocks xmlns:a="http://schemas.openxmlformats.org/drawingml/2006/main" noChangeAspect="1"/>
+            </wp:cNvGraphicFramePr>
+            <a:graphic xmlns:a="http://schemas.openxmlformats.org/drawingml/2006/main">
+              <a:graphicData uri="http://schemas.openxmlformats.org/drawingml/2006/picture">
+                <pic:pic xmlns:pic="http://schemas.openxmlformats.org/drawingml/2006/picture">
+                  <pic:nvPicPr>
+                    <pic:cNvPr id="954013859" name=""/>
+                    <pic:cNvPicPr/>
+                  </pic:nvPicPr>
+                  <pic:blipFill>
+                    <a:blip r:embed="rId6"/>
+                    <a:stretch>
+                      <a:fillRect/>
+                    </a:stretch>
+                  </pic:blipFill>
+                  <pic:spPr>
+                    <a:xfrm>
+                      <a:off x="0" y="0"/>
+                      <a:ext cx="3941074" cy="6215167"/>
+                    </a:xfrm>
+                    <a:prstGeom prst="rect">
+                      <a:avLst/>
+                    </a:prstGeom>
+                  </pic:spPr>
+                </pic:pic>
+              </a:graphicData>
+            </a:graphic>
+          </wp:inline>
+        </w:drawing>
+      </w:r>
+    </w:p>
+    <w:p/>
+    <w:p>
+      <w:pPr>
+        <w:pStyle w:val="ListParagraph"/>
+        <w:numPr>
+          <w:ilvl w:val="0"/>
+          <w:numId w:val="8"/>
+        </w:numPr>
+      </w:pPr>
+      <w:r>
+        <w:t>Connect to the target</w:t>
+      </w:r>
+    </w:p>
+    <w:p>
+      <w:pPr>
+        <w:pStyle w:val="ListParagraph"/>
+        <w:numPr>
+          <w:ilvl w:val="0"/>
+          <w:numId w:val="8"/>
+        </w:numPr>
+      </w:pPr>
+      <w:r>
+        <w:t xml:space="preserve">Make sure that the </w:t>
+      </w:r>
+      <w:proofErr w:type="gramStart"/>
+      <w:r>
+        <w:t>rapid fire</w:t>
+      </w:r>
+      <w:proofErr w:type="gramEnd"/>
+      <w:r>
+        <w:t xml:space="preserve"> target is selected</w:t>
+      </w:r>
+    </w:p>
+    <w:p>
+      <w:pPr>
+        <w:pStyle w:val="ListParagraph"/>
+        <w:numPr>
+          <w:ilvl w:val="0"/>
+          <w:numId w:val="8"/>
+        </w:numPr>
+      </w:pPr>
+      <w:r>
+        <w:t>Start the Series</w:t>
+      </w:r>
+    </w:p>
+    <w:p>
+      <w:pPr>
+        <w:pStyle w:val="ListParagraph"/>
+        <w:numPr>
+          <w:ilvl w:val="1"/>
+          <w:numId w:val="8"/>
+        </w:numPr>
+      </w:pPr>
+      <w:r>
+        <w:lastRenderedPageBreak/>
+        <w:t>You will be commanded to load</w:t>
+      </w:r>
+    </w:p>
+    <w:p>
+      <w:pPr>
+        <w:pStyle w:val="ListParagraph"/>
+        <w:numPr>
+          <w:ilvl w:val="1"/>
+          <w:numId w:val="8"/>
+        </w:numPr>
+      </w:pPr>
+      <w:r>
+        <w:t>The lights go off for the attention period</w:t>
+      </w:r>
+    </w:p>
+    <w:p>
+      <w:pPr>
+        <w:pStyle w:val="ListParagraph"/>
+        <w:numPr>
+          <w:ilvl w:val="1"/>
+          <w:numId w:val="8"/>
+        </w:numPr>
+      </w:pPr>
+      <w:r>
+        <w:t>The lights go on for the shot duration</w:t>
+      </w:r>
+    </w:p>
+    <w:p>
+      <w:pPr>
+        <w:pStyle w:val="ListParagraph"/>
+        <w:numPr>
+          <w:ilvl w:val="1"/>
+          <w:numId w:val="8"/>
+        </w:numPr>
+      </w:pPr>
+      <w:r>
+        <w:t>The lights go off and the shooter is commanded to unload</w:t>
+      </w:r>
+    </w:p>
+    <w:p>
+      <w:pPr>
+        <w:pStyle w:val="ListParagraph"/>
+        <w:numPr>
+          <w:ilvl w:val="0"/>
+          <w:numId w:val="8"/>
+        </w:numPr>
+      </w:pPr>
+    </w:p>
+    <w:p/>
+    <w:p>
+      <w:r>
+        <w:t>JSON commands</w:t>
+      </w:r>
+    </w:p>
+    <w:p>
+      <w:r>
         <w:t xml:space="preserve">Rapid fire turns on the LED for a period of time and counts the number of shots while the LED is on.  </w:t>
       </w:r>
     </w:p>
@@ -786,19 +959,7 @@
     </w:p>
     <w:p>
       <w:r>
-        <w:t>{"RAPID_</w:t>
-      </w:r>
-      <w:r>
-        <w:t>WAIT</w:t>
-      </w:r>
-      <w:r>
-        <w:t xml:space="preserve">”: </w:t>
-      </w:r>
-      <w:r>
-        <w:t>S</w:t>
-      </w:r>
-      <w:r>
-        <w:t>}</w:t>
+        <w:t>{"RAPID_WAIT”: S}</w:t>
       </w:r>
       <w:r>
         <w:tab/>
@@ -808,8 +969,6 @@
       </w:r>
       <w:r>
         <w:tab/>
-      </w:r>
-      <w:r>
         <w:t xml:space="preserve">Wait before enabling.  </w:t>
       </w:r>
       <w:r>
@@ -827,8 +986,6 @@
       <w:r>
         <w:t>xx</w:t>
       </w:r>
-      <w:bookmarkStart w:id="0" w:name="_GoBack"/>
-      <w:bookmarkEnd w:id="0"/>
       <w:r>
         <w:t xml:space="preserve"> seconds</w:t>
       </w:r>
@@ -858,10 +1015,7 @@
         <w:t xml:space="preserve">, </w:t>
       </w:r>
       <w:r>
-        <w:t xml:space="preserve">"RAPID_WAIT”: </w:t>
-      </w:r>
-      <w:r>
-        <w:t xml:space="preserve">10, </w:t>
+        <w:t xml:space="preserve">"RAPID_WAIT”: 10, </w:t>
       </w:r>
       <w:r>
         <w:t>"RAPID_ENABLE":1}</w:t>
@@ -905,7 +1059,7 @@
 </file>
 
 <file path=word/numbering.xml><?xml version="1.0" encoding="utf-8"?>
-<w:numbering xmlns:wpc="http://schemas.microsoft.com/office/word/2010/wordprocessingCanvas" xmlns:cx="http://schemas.microsoft.com/office/drawing/2014/chartex" xmlns:cx1="http://schemas.microsoft.com/office/drawing/2015/9/8/chartex" xmlns:cx2="http://schemas.microsoft.com/office/drawing/2015/10/21/chartex" xmlns:cx3="http://schemas.microsoft.com/office/drawing/2016/5/9/chartex" xmlns:cx4="http://schemas.microsoft.com/office/drawing/2016/5/10/chartex" xmlns:cx5="http://schemas.microsoft.com/office/drawing/2016/5/11/chartex" xmlns:cx6="http://schemas.microsoft.com/office/drawing/2016/5/12/chartex" xmlns:cx7="http://schemas.microsoft.com/office/drawing/2016/5/13/chartex" xmlns:cx8="http://schemas.microsoft.com/office/drawing/2016/5/14/chartex" xmlns:mc="http://schemas.openxmlformats.org/markup-compatibility/2006" xmlns:aink="http://schemas.microsoft.com/office/drawing/2016/ink" xmlns:am3d="http://schemas.microsoft.com/office/drawing/2017/model3d" xmlns:o="urn:schemas-microsoft-com:office:office" xmlns:r="http://schemas.openxmlformats.org/officeDocument/2006/relationships" xmlns:m="http://schemas.openxmlformats.org/officeDocument/2006/math" xmlns:v="urn:schemas-microsoft-com:vml" xmlns:wp14="http://schemas.microsoft.com/office/word/2010/wordprocessingDrawing" xmlns:wp="http://schemas.openxmlformats.org/drawingml/2006/wordprocessingDrawing" xmlns:w10="urn:schemas-microsoft-com:office:word" xmlns:w="http://schemas.openxmlformats.org/wordprocessingml/2006/main" xmlns:w14="http://schemas.microsoft.com/office/word/2010/wordml" xmlns:w15="http://schemas.microsoft.com/office/word/2012/wordml" xmlns:w16cex="http://schemas.microsoft.com/office/word/2018/wordml/cex" xmlns:w16cid="http://schemas.microsoft.com/office/word/2016/wordml/cid" xmlns:w16="http://schemas.microsoft.com/office/word/2018/wordml" xmlns:w16se="http://schemas.microsoft.com/office/word/2015/wordml/symex" xmlns:wpg="http://schemas.microsoft.com/office/word/2010/wordprocessingGroup" xmlns:wpi="http://schemas.microsoft.com/office/word/2010/wordprocessingInk" xmlns:wne="http://schemas.microsoft.com/office/word/2006/wordml" xmlns:wps="http://schemas.microsoft.com/office/word/2010/wordprocessingShape" mc:Ignorable="w14 w15 w16se w16cid w16 w16cex wp14">
+<w:numbering xmlns:wpc="http://schemas.microsoft.com/office/word/2010/wordprocessingCanvas" xmlns:cx="http://schemas.microsoft.com/office/drawing/2014/chartex" xmlns:cx1="http://schemas.microsoft.com/office/drawing/2015/9/8/chartex" xmlns:cx2="http://schemas.microsoft.com/office/drawing/2015/10/21/chartex" xmlns:cx3="http://schemas.microsoft.com/office/drawing/2016/5/9/chartex" xmlns:cx4="http://schemas.microsoft.com/office/drawing/2016/5/10/chartex" xmlns:cx5="http://schemas.microsoft.com/office/drawing/2016/5/11/chartex" xmlns:cx6="http://schemas.microsoft.com/office/drawing/2016/5/12/chartex" xmlns:cx7="http://schemas.microsoft.com/office/drawing/2016/5/13/chartex" xmlns:cx8="http://schemas.microsoft.com/office/drawing/2016/5/14/chartex" xmlns:mc="http://schemas.openxmlformats.org/markup-compatibility/2006" xmlns:aink="http://schemas.microsoft.com/office/drawing/2016/ink" xmlns:am3d="http://schemas.microsoft.com/office/drawing/2017/model3d" xmlns:o="urn:schemas-microsoft-com:office:office" xmlns:oel="http://schemas.microsoft.com/office/2019/extlst" xmlns:r="http://schemas.openxmlformats.org/officeDocument/2006/relationships" xmlns:m="http://schemas.openxmlformats.org/officeDocument/2006/math" xmlns:v="urn:schemas-microsoft-com:vml" xmlns:wp14="http://schemas.microsoft.com/office/word/2010/wordprocessingDrawing" xmlns:wp="http://schemas.openxmlformats.org/drawingml/2006/wordprocessingDrawing" xmlns:w10="urn:schemas-microsoft-com:office:word" xmlns:w="http://schemas.openxmlformats.org/wordprocessingml/2006/main" xmlns:w14="http://schemas.microsoft.com/office/word/2010/wordml" xmlns:w15="http://schemas.microsoft.com/office/word/2012/wordml" xmlns:w16cex="http://schemas.microsoft.com/office/word/2018/wordml/cex" xmlns:w16cid="http://schemas.microsoft.com/office/word/2016/wordml/cid" xmlns:w16="http://schemas.microsoft.com/office/word/2018/wordml" xmlns:w16sdtdh="http://schemas.microsoft.com/office/word/2020/wordml/sdtdatahash" xmlns:w16se="http://schemas.microsoft.com/office/word/2015/wordml/symex" xmlns:wpg="http://schemas.microsoft.com/office/word/2010/wordprocessingGroup" xmlns:wpi="http://schemas.microsoft.com/office/word/2010/wordprocessingInk" xmlns:wne="http://schemas.microsoft.com/office/word/2006/wordml" xmlns:wps="http://schemas.microsoft.com/office/word/2010/wordprocessingShape" mc:Ignorable="w14 w15 w16se w16cid w16 w16cex w16sdtdh wp14">
   <w:abstractNum w:abstractNumId="0" w15:restartNumberingAfterBreak="0">
     <w:nsid w:val="01054FF0"/>
     <w:multiLevelType w:val="hybridMultilevel"/>
@@ -1670,32 +1824,148 @@
       </w:rPr>
     </w:lvl>
   </w:abstractNum>
-  <w:num w:numId="1">
+  <w:abstractNum w:abstractNumId="7" w15:restartNumberingAfterBreak="0">
+    <w:nsid w:val="66506366"/>
+    <w:multiLevelType w:val="hybridMultilevel"/>
+    <w:tmpl w:val="8794DC66"/>
+    <w:lvl w:ilvl="0" w:tplc="04090001">
+      <w:start w:val="1"/>
+      <w:numFmt w:val="bullet"/>
+      <w:lvlText w:val=""/>
+      <w:lvlJc w:val="left"/>
+      <w:pPr>
+        <w:ind w:left="720" w:hanging="360"/>
+      </w:pPr>
+      <w:rPr>
+        <w:rFonts w:ascii="Symbol" w:hAnsi="Symbol" w:hint="default"/>
+      </w:rPr>
+    </w:lvl>
+    <w:lvl w:ilvl="1" w:tplc="04090003">
+      <w:start w:val="1"/>
+      <w:numFmt w:val="bullet"/>
+      <w:lvlText w:val="o"/>
+      <w:lvlJc w:val="left"/>
+      <w:pPr>
+        <w:ind w:left="1440" w:hanging="360"/>
+      </w:pPr>
+      <w:rPr>
+        <w:rFonts w:ascii="Courier New" w:hAnsi="Courier New" w:cs="Courier New" w:hint="default"/>
+      </w:rPr>
+    </w:lvl>
+    <w:lvl w:ilvl="2" w:tplc="04090005" w:tentative="1">
+      <w:start w:val="1"/>
+      <w:numFmt w:val="bullet"/>
+      <w:lvlText w:val=""/>
+      <w:lvlJc w:val="left"/>
+      <w:pPr>
+        <w:ind w:left="2160" w:hanging="360"/>
+      </w:pPr>
+      <w:rPr>
+        <w:rFonts w:ascii="Wingdings" w:hAnsi="Wingdings" w:hint="default"/>
+      </w:rPr>
+    </w:lvl>
+    <w:lvl w:ilvl="3" w:tplc="04090001" w:tentative="1">
+      <w:start w:val="1"/>
+      <w:numFmt w:val="bullet"/>
+      <w:lvlText w:val=""/>
+      <w:lvlJc w:val="left"/>
+      <w:pPr>
+        <w:ind w:left="2880" w:hanging="360"/>
+      </w:pPr>
+      <w:rPr>
+        <w:rFonts w:ascii="Symbol" w:hAnsi="Symbol" w:hint="default"/>
+      </w:rPr>
+    </w:lvl>
+    <w:lvl w:ilvl="4" w:tplc="04090003" w:tentative="1">
+      <w:start w:val="1"/>
+      <w:numFmt w:val="bullet"/>
+      <w:lvlText w:val="o"/>
+      <w:lvlJc w:val="left"/>
+      <w:pPr>
+        <w:ind w:left="3600" w:hanging="360"/>
+      </w:pPr>
+      <w:rPr>
+        <w:rFonts w:ascii="Courier New" w:hAnsi="Courier New" w:cs="Courier New" w:hint="default"/>
+      </w:rPr>
+    </w:lvl>
+    <w:lvl w:ilvl="5" w:tplc="04090005" w:tentative="1">
+      <w:start w:val="1"/>
+      <w:numFmt w:val="bullet"/>
+      <w:lvlText w:val=""/>
+      <w:lvlJc w:val="left"/>
+      <w:pPr>
+        <w:ind w:left="4320" w:hanging="360"/>
+      </w:pPr>
+      <w:rPr>
+        <w:rFonts w:ascii="Wingdings" w:hAnsi="Wingdings" w:hint="default"/>
+      </w:rPr>
+    </w:lvl>
+    <w:lvl w:ilvl="6" w:tplc="04090001" w:tentative="1">
+      <w:start w:val="1"/>
+      <w:numFmt w:val="bullet"/>
+      <w:lvlText w:val=""/>
+      <w:lvlJc w:val="left"/>
+      <w:pPr>
+        <w:ind w:left="5040" w:hanging="360"/>
+      </w:pPr>
+      <w:rPr>
+        <w:rFonts w:ascii="Symbol" w:hAnsi="Symbol" w:hint="default"/>
+      </w:rPr>
+    </w:lvl>
+    <w:lvl w:ilvl="7" w:tplc="04090003" w:tentative="1">
+      <w:start w:val="1"/>
+      <w:numFmt w:val="bullet"/>
+      <w:lvlText w:val="o"/>
+      <w:lvlJc w:val="left"/>
+      <w:pPr>
+        <w:ind w:left="5760" w:hanging="360"/>
+      </w:pPr>
+      <w:rPr>
+        <w:rFonts w:ascii="Courier New" w:hAnsi="Courier New" w:cs="Courier New" w:hint="default"/>
+      </w:rPr>
+    </w:lvl>
+    <w:lvl w:ilvl="8" w:tplc="04090005" w:tentative="1">
+      <w:start w:val="1"/>
+      <w:numFmt w:val="bullet"/>
+      <w:lvlText w:val=""/>
+      <w:lvlJc w:val="left"/>
+      <w:pPr>
+        <w:ind w:left="6480" w:hanging="360"/>
+      </w:pPr>
+      <w:rPr>
+        <w:rFonts w:ascii="Wingdings" w:hAnsi="Wingdings" w:hint="default"/>
+      </w:rPr>
+    </w:lvl>
+  </w:abstractNum>
+  <w:num w:numId="1" w16cid:durableId="2132434957">
     <w:abstractNumId w:val="1"/>
   </w:num>
-  <w:num w:numId="2">
+  <w:num w:numId="2" w16cid:durableId="371466922">
     <w:abstractNumId w:val="0"/>
   </w:num>
-  <w:num w:numId="3">
+  <w:num w:numId="3" w16cid:durableId="1733887880">
     <w:abstractNumId w:val="3"/>
   </w:num>
-  <w:num w:numId="4">
+  <w:num w:numId="4" w16cid:durableId="997996042">
     <w:abstractNumId w:val="4"/>
   </w:num>
-  <w:num w:numId="5">
+  <w:num w:numId="5" w16cid:durableId="1497842618">
     <w:abstractNumId w:val="2"/>
   </w:num>
-  <w:num w:numId="6">
+  <w:num w:numId="6" w16cid:durableId="123743214">
     <w:abstractNumId w:val="5"/>
   </w:num>
-  <w:num w:numId="7">
+  <w:num w:numId="7" w16cid:durableId="797721597">
     <w:abstractNumId w:val="6"/>
+  </w:num>
+  <w:num w:numId="8" w16cid:durableId="1891919941">
+    <w:abstractNumId w:val="7"/>
   </w:num>
 </w:numbering>
 </file>
 
 <file path=word/styles.xml><?xml version="1.0" encoding="utf-8"?>
-<w:styles xmlns:mc="http://schemas.openxmlformats.org/markup-compatibility/2006" xmlns:r="http://schemas.openxmlformats.org/officeDocument/2006/relationships" xmlns:w="http://schemas.openxmlformats.org/wordprocessingml/2006/main" xmlns:w14="http://schemas.microsoft.com/office/word/2010/wordml" xmlns:w15="http://schemas.microsoft.com/office/word/2012/wordml" xmlns:w16cex="http://schemas.microsoft.com/office/word/2018/wordml/cex" xmlns:w16cid="http://schemas.microsoft.com/office/word/2016/wordml/cid" xmlns:w16="http://schemas.microsoft.com/office/word/2018/wordml" xmlns:w16se="http://schemas.microsoft.com/office/word/2015/wordml/symex" mc:Ignorable="w14 w15 w16se w16cid w16 w16cex">
+<w:styles xmlns:mc="http://schemas.openxmlformats.org/markup-compatibility/2006" xmlns:r="http://schemas.openxmlformats.org/officeDocument/2006/relationships" xmlns:w="http://schemas.openxmlformats.org/wordprocessingml/2006/main" xmlns:w14="http://schemas.microsoft.com/office/word/2010/wordml" xmlns:w15="http://schemas.microsoft.com/office/word/2012/wordml" xmlns:w16cex="http://schemas.microsoft.com/office/word/2018/wordml/cex" xmlns:w16cid="http://schemas.microsoft.com/office/word/2016/wordml/cid" xmlns:w16="http://schemas.microsoft.com/office/word/2018/wordml" xmlns:w16sdtdh="http://schemas.microsoft.com/office/word/2020/wordml/sdtdatahash" xmlns:w16se="http://schemas.microsoft.com/office/word/2015/wordml/symex" mc:Ignorable="w14 w15 w16se w16cid w16 w16cex w16sdtdh">
   <w:docDefaults>
     <w:rPrDefault>
       <w:rPr>

</xml_diff>